<commit_message>
doc changed pt 1
</commit_message>
<xml_diff>
--- a/SW_docx/Software Project Report template.docx
+++ b/SW_docx/Software Project Report template.docx
@@ -97,13 +97,6 @@
           <w:bCs/>
         </w:rPr>
       </w:pPr>
-      <w:r>
-        <w:rPr>
-          <w:b/>
-          <w:bCs/>
-        </w:rPr>
-        <w:t xml:space="preserve">Your name </w:t>
-      </w:r>
       <w:r>
         <w:rPr>
           <w:b/>
@@ -17256,6 +17249,12 @@
 </file>
 
 <file path=customXml/item1.xml><?xml version="1.0" encoding="utf-8"?>
+<p:properties xmlns:p="http://schemas.microsoft.com/office/2006/metadata/properties" xmlns:xsi="http://www.w3.org/2001/XMLSchema-instance" xmlns:pc="http://schemas.microsoft.com/office/infopath/2007/PartnerControls">
+  <documentManagement/>
+</p:properties>
+</file>
+
+<file path=customXml/item2.xml><?xml version="1.0" encoding="utf-8"?>
 <ct:contentTypeSchema xmlns:ct="http://schemas.microsoft.com/office/2006/metadata/contentType" xmlns:ma="http://schemas.microsoft.com/office/2006/metadata/properties/metaAttributes" ct:_="" ma:_="" ma:contentTypeName="Document" ma:contentTypeID="0x0101008E2B99D9D50B074D8EB298F2557DF94A" ma:contentTypeVersion="12" ma:contentTypeDescription="Create a new document." ma:contentTypeScope="" ma:versionID="f4de574e0d68fcc7b49dfa596c09c0c9">
   <xsd:schema xmlns:xsd="http://www.w3.org/2001/XMLSchema" xmlns:xs="http://www.w3.org/2001/XMLSchema" xmlns:p="http://schemas.microsoft.com/office/2006/metadata/properties" xmlns:ns3="44079b54-96b0-4f53-8369-708b075222ec" xmlns:ns4="cc9d677c-d7fd-422a-b3cb-65f9dd38bac3" targetNamespace="http://schemas.microsoft.com/office/2006/metadata/properties" ma:root="true" ma:fieldsID="22db0fe1e9d0d68028e1cd7d25e2aa34" ns3:_="" ns4:_="">
     <xsd:import namespace="44079b54-96b0-4f53-8369-708b075222ec"/>
@@ -17472,13 +17471,11 @@
 </ct:contentTypeSchema>
 </file>
 
-<file path=customXml/item2.xml><?xml version="1.0" encoding="utf-8"?>
-<p:properties xmlns:p="http://schemas.microsoft.com/office/2006/metadata/properties" xmlns:xsi="http://www.w3.org/2001/XMLSchema-instance" xmlns:pc="http://schemas.microsoft.com/office/infopath/2007/PartnerControls">
-  <documentManagement/>
-</p:properties>
+<file path=customXml/item3.xml><?xml version="1.0" encoding="utf-8"?>
+<b:Sources xmlns:b="http://schemas.openxmlformats.org/officeDocument/2006/bibliography" xmlns="http://schemas.openxmlformats.org/officeDocument/2006/bibliography" SelectedStyle="\APASixthEditionOfficeOnline.xsl" StyleName="APA" Version="6"/>
 </file>
 
-<file path=customXml/item3.xml><?xml version="1.0" encoding="utf-8"?>
+<file path=customXml/item4.xml><?xml version="1.0" encoding="utf-8"?>
 <?mso-contentType ?>
 <FormTemplates xmlns="http://schemas.microsoft.com/sharepoint/v3/contenttype/forms">
   <Display>DocumentLibraryForm</Display>
@@ -17487,11 +17484,16 @@
 </FormTemplates>
 </file>
 
-<file path=customXml/item4.xml><?xml version="1.0" encoding="utf-8"?>
-<b:Sources xmlns:b="http://schemas.openxmlformats.org/officeDocument/2006/bibliography" xmlns="http://schemas.openxmlformats.org/officeDocument/2006/bibliography" SelectedStyle="\APASixthEditionOfficeOnline.xsl" StyleName="APA" Version="6"/>
+<file path=customXml/itemProps1.xml><?xml version="1.0" encoding="utf-8"?>
+<ds:datastoreItem xmlns:ds="http://schemas.openxmlformats.org/officeDocument/2006/customXml" ds:itemID="{9600F9D6-DACC-419E-94CB-B2C0BCD0AEFC}">
+  <ds:schemaRefs>
+    <ds:schemaRef ds:uri="http://schemas.microsoft.com/office/2006/metadata/properties"/>
+    <ds:schemaRef ds:uri="http://schemas.microsoft.com/office/infopath/2007/PartnerControls"/>
+  </ds:schemaRefs>
+</ds:datastoreItem>
 </file>
 
-<file path=customXml/itemProps1.xml><?xml version="1.0" encoding="utf-8"?>
+<file path=customXml/itemProps2.xml><?xml version="1.0" encoding="utf-8"?>
 <ds:datastoreItem xmlns:ds="http://schemas.openxmlformats.org/officeDocument/2006/customXml" ds:itemID="{86A49FE9-B5EA-4BA5-8A0C-B398BF0B7672}">
   <ds:schemaRefs>
     <ds:schemaRef ds:uri="http://schemas.microsoft.com/office/2006/metadata/contentType"/>
@@ -17510,35 +17512,18 @@
 </ds:datastoreItem>
 </file>
 
-<file path=customXml/itemProps2.xml><?xml version="1.0" encoding="utf-8"?>
-<ds:datastoreItem xmlns:ds="http://schemas.openxmlformats.org/officeDocument/2006/customXml" ds:itemID="{9600F9D6-DACC-419E-94CB-B2C0BCD0AEFC}">
+<file path=customXml/itemProps3.xml><?xml version="1.0" encoding="utf-8"?>
+<ds:datastoreItem xmlns:ds="http://schemas.openxmlformats.org/officeDocument/2006/customXml" ds:itemID="{7E3DCDD7-9685-4ADC-A15A-305EC8AF2EA8}">
   <ds:schemaRefs>
-    <ds:schemaRef ds:uri="http://purl.org/dc/dcmitype/"/>
-    <ds:schemaRef ds:uri="http://purl.org/dc/terms/"/>
-    <ds:schemaRef ds:uri="cc9d677c-d7fd-422a-b3cb-65f9dd38bac3"/>
-    <ds:schemaRef ds:uri="http://schemas.microsoft.com/office/2006/documentManagement/types"/>
-    <ds:schemaRef ds:uri="44079b54-96b0-4f53-8369-708b075222ec"/>
-    <ds:schemaRef ds:uri="http://schemas.microsoft.com/office/2006/metadata/properties"/>
-    <ds:schemaRef ds:uri="http://www.w3.org/XML/1998/namespace"/>
-    <ds:schemaRef ds:uri="http://schemas.openxmlformats.org/package/2006/metadata/core-properties"/>
-    <ds:schemaRef ds:uri="http://schemas.microsoft.com/office/infopath/2007/PartnerControls"/>
-    <ds:schemaRef ds:uri="http://purl.org/dc/elements/1.1/"/>
+    <ds:schemaRef ds:uri="http://schemas.openxmlformats.org/officeDocument/2006/bibliography"/>
   </ds:schemaRefs>
 </ds:datastoreItem>
 </file>
 
-<file path=customXml/itemProps3.xml><?xml version="1.0" encoding="utf-8"?>
+<file path=customXml/itemProps4.xml><?xml version="1.0" encoding="utf-8"?>
 <ds:datastoreItem xmlns:ds="http://schemas.openxmlformats.org/officeDocument/2006/customXml" ds:itemID="{483909C0-ED7B-433C-936F-326EC26BCE5F}">
   <ds:schemaRefs>
     <ds:schemaRef ds:uri="http://schemas.microsoft.com/sharepoint/v3/contenttype/forms"/>
   </ds:schemaRefs>
 </ds:datastoreItem>
-</file>
-
-<file path=customXml/itemProps4.xml><?xml version="1.0" encoding="utf-8"?>
-<ds:datastoreItem xmlns:ds="http://schemas.openxmlformats.org/officeDocument/2006/customXml" ds:itemID="{7E3DCDD7-9685-4ADC-A15A-305EC8AF2EA8}">
-  <ds:schemaRefs>
-    <ds:schemaRef ds:uri="http://schemas.openxmlformats.org/officeDocument/2006/bibliography"/>
-  </ds:schemaRefs>
-</ds:datastoreItem>
 </file>
</xml_diff>